<commit_message>
Add accessibility features and keyboard navigation tutorial
- Introduced a new image for accessibility section.
- Added a comprehensive document on "No Images Accessibility and Responsiveness" detailing high contrast implementation for tooltips.
- Updated SEO metadata for the "SEO for Python and Tkinter" document to reflect new content focus.
- Enhanced the "Write Up" document to introduce the topic of high contrast buttons for vision-impaired users.
- Created a new document on "Keyboard Navigation" explaining its importance and providing examples in Tkinter.
- Added images related to keyboard navigation.
- Updated sitemap to include new articles and ensure proper indexing.
- Created a backup of the sitemap for version control.
</commit_message>
<xml_diff>
--- a/Articles/2025/3_The_Tool_Tip/5_Accessibility/SEO for Python and Tkinter.docx
+++ b/Articles/2025/3_The_Tool_Tip/5_Accessibility/SEO for Python and Tkinter.docx
@@ -19,7 +19,13 @@
         <w:t>" content="</w:t>
       </w:r>
       <w:r>
-        <w:t>The Company Store</w:t>
+        <w:t>5 Acc</w:t>
+      </w:r>
+      <w:r>
+        <w:t>e</w:t>
+      </w:r>
+      <w:r>
+        <w:t>ssibility</w:t>
       </w:r>
       <w:r>
         <w:t xml:space="preserve"> "&gt;</w:t>
@@ -108,10 +114,16 @@
         <w:t xml:space="preserve">This article </w:t>
       </w:r>
       <w:r>
-        <w:t xml:space="preserve">explains how a programmer would go about getting the information needed for a project, and then using that information to build an application. </w:t>
-      </w:r>
-      <w:r>
-        <w:t>"/&gt;</w:t>
+        <w:t xml:space="preserve">explains how a programmer would </w:t>
+      </w:r>
+      <w:r>
+        <w:t>create a button with high contrast to help vision impaired readers.</w:t>
+      </w:r>
+      <w:r>
+        <w:t xml:space="preserve"> </w:t>
+      </w:r>
+      <w:r>
+        <w:t>/&gt;</w:t>
       </w:r>
     </w:p>
     <w:p/>
@@ -202,7 +214,16 @@
         <w:t>" content="</w:t>
       </w:r>
       <w:r>
-        <w:t>Tuesday, October 7, 2025</w:t>
+        <w:t>Saturday</w:t>
+      </w:r>
+      <w:r>
+        <w:t xml:space="preserve">, October </w:t>
+      </w:r>
+      <w:r>
+        <w:t>25</w:t>
+      </w:r>
+      <w:r>
+        <w:t>, 2025</w:t>
       </w:r>
       <w:r>
         <w:t>" /&gt;</w:t>
@@ -230,7 +251,7 @@
         <w:t xml:space="preserve"> https://starsindust.github.io/</w:t>
       </w:r>
       <w:r>
-        <w:t>Enlightenment/Articles/2025/2_The_Artist_Toolkit/1_The_Company_Store/Intro_The_Company_Store.html</w:t>
+        <w:t>Enlightenment/Articles/2025/3_The_Tool_Tip/5_Accessibility/5_Accessibility.html</w:t>
       </w:r>
       <w:r>
         <w:t>"&gt;</w:t>

</xml_diff>